<commit_message>
Update Project Design for Purchasing process_JingDi Feedback.docx
</commit_message>
<xml_diff>
--- a/DesigningDocument/Project Design for Purchasing process_JingDi Feedback.docx
+++ b/DesigningDocument/Project Design for Purchasing process_JingDi Feedback.docx
@@ -183,7 +183,7 @@
               </wp:anchor>
             </w:drawing>
           </mc:Choice>
-          <mc:Fallback xmlns:w16="http://schemas.microsoft.com/office/word/2018/wordml" xmlns:w16cex="http://schemas.microsoft.com/office/word/2018/wordml/cex">
+          <mc:Fallback xmlns:w16cex="http://schemas.microsoft.com/office/word/2018/wordml/cex" xmlns:w16="http://schemas.microsoft.com/office/word/2018/wordml">
             <w:pict>
               <v:shape w14:anchorId="404AEBA4" id="Multiplication Sign 11" o:spid="_x0000_s1026" style="position:absolute;margin-left:330.05pt;margin-top:1.25pt;width:40.1pt;height:63.85pt;z-index:251659264;visibility:visible;mso-wrap-style:square;mso-width-percent:0;mso-height-percent:0;mso-wrap-distance-left:9pt;mso-wrap-distance-top:0;mso-wrap-distance-right:9pt;mso-wrap-distance-bottom:0;mso-position-horizontal:absolute;mso-position-horizontal-relative:text;mso-position-vertical:absolute;mso-position-vertical-relative:text;mso-width-percent:0;mso-height-percent:0;mso-width-relative:margin;mso-height-relative:margin;v-text-anchor:middle" coordsize="508959,810883" o:gfxdata="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" path="m71544,226573l172934,162935r81546,129919l336025,162935r101390,63638l325146,405442,437415,584310,336025,647948,254480,518029,172934,647948,71544,584310,183813,405442,71544,226573xe" fillcolor="#5b9bd5 [3204]" strokecolor="#1f4d78 [1604]" strokeweight="1pt">
                 <v:stroke joinstyle="miter"/>
@@ -1024,19 +1024,81 @@
                 <w:lang w:val="en-CA"/>
               </w:rPr>
             </w:pPr>
+            <w:commentRangeStart w:id="3"/>
+            <w:r>
+              <w:rPr>
+                <w:lang w:val="en-CA"/>
+              </w:rPr>
+              <w:t xml:space="preserve">Delete </w:t>
+            </w:r>
+            <w:r>
+              <w:rPr>
+                <w:color w:val="FF0000"/>
+                <w:lang w:val="en-CA"/>
+              </w:rPr>
+              <w:t>(12),</w:t>
+            </w:r>
+            <w:commentRangeEnd w:id="3"/>
+            <w:r>
+              <w:rPr>
+                <w:rStyle w:val="CommentReference"/>
+              </w:rPr>
+              <w:commentReference w:id="3"/>
+            </w:r>
+          </w:p>
+          <w:p>
+            <w:pPr>
+              <w:rPr>
+                <w:lang w:val="en-CA"/>
+              </w:rPr>
+            </w:pPr>
+            <w:r>
+              <w:rPr>
+                <w:noProof/>
+                <w:lang w:val="en-CA"/>
+              </w:rPr>
+              <w:t>Inventory</w:t>
+            </w:r>
+            <w:r>
+              <w:rPr>
+                <w:lang w:val="en-CA"/>
+              </w:rPr>
+              <w:t xml:space="preserve"> (</w:t>
+            </w:r>
+            <w:r>
+              <w:rPr>
+                <w:color w:val="FF0000"/>
+                <w:lang w:val="en-CA"/>
+              </w:rPr>
+              <w:t>10</w:t>
+            </w:r>
+            <w:r>
+              <w:rPr>
+                <w:lang w:val="en-CA"/>
+              </w:rPr>
+              <w:t>),</w:t>
+            </w:r>
+          </w:p>
+          <w:p>
+            <w:pPr>
+              <w:rPr>
+                <w:color w:val="FF0000"/>
+                <w:lang w:val="en-CA" w:eastAsia="zh-CN"/>
+              </w:rPr>
+            </w:pPr>
             <w:commentRangeStart w:id="4"/>
             <w:r>
               <w:rPr>
                 <w:lang w:val="en-CA"/>
               </w:rPr>
-              <w:t xml:space="preserve">Delete </w:t>
+              <w:t xml:space="preserve">Add </w:t>
             </w:r>
             <w:r>
               <w:rPr>
                 <w:color w:val="FF0000"/>
                 <w:lang w:val="en-CA"/>
               </w:rPr>
-              <w:t>(12),</w:t>
+              <w:t>(11)</w:t>
             </w:r>
             <w:commentRangeEnd w:id="4"/>
             <w:r>
@@ -1044,68 +1106,6 @@
                 <w:rStyle w:val="CommentReference"/>
               </w:rPr>
               <w:commentReference w:id="4"/>
-            </w:r>
-          </w:p>
-          <w:p>
-            <w:pPr>
-              <w:rPr>
-                <w:lang w:val="en-CA"/>
-              </w:rPr>
-            </w:pPr>
-            <w:r>
-              <w:rPr>
-                <w:noProof/>
-                <w:lang w:val="en-CA"/>
-              </w:rPr>
-              <w:t>Inventory</w:t>
-            </w:r>
-            <w:r>
-              <w:rPr>
-                <w:lang w:val="en-CA"/>
-              </w:rPr>
-              <w:t xml:space="preserve"> (</w:t>
-            </w:r>
-            <w:r>
-              <w:rPr>
-                <w:color w:val="FF0000"/>
-                <w:lang w:val="en-CA"/>
-              </w:rPr>
-              <w:t>10</w:t>
-            </w:r>
-            <w:r>
-              <w:rPr>
-                <w:lang w:val="en-CA"/>
-              </w:rPr>
-              <w:t>),</w:t>
-            </w:r>
-          </w:p>
-          <w:p>
-            <w:pPr>
-              <w:rPr>
-                <w:color w:val="FF0000"/>
-                <w:lang w:val="en-CA" w:eastAsia="zh-CN"/>
-              </w:rPr>
-            </w:pPr>
-            <w:commentRangeStart w:id="5"/>
-            <w:r>
-              <w:rPr>
-                <w:lang w:val="en-CA"/>
-              </w:rPr>
-              <w:t xml:space="preserve">Add </w:t>
-            </w:r>
-            <w:r>
-              <w:rPr>
-                <w:color w:val="FF0000"/>
-                <w:lang w:val="en-CA"/>
-              </w:rPr>
-              <w:t>(11)</w:t>
-            </w:r>
-            <w:commentRangeEnd w:id="5"/>
-            <w:r>
-              <w:rPr>
-                <w:rStyle w:val="CommentReference"/>
-              </w:rPr>
-              <w:commentReference w:id="5"/>
             </w:r>
           </w:p>
           <w:p>
@@ -1126,7 +1126,7 @@
                 <w:lang w:val="en-CA"/>
               </w:rPr>
             </w:pPr>
-            <w:commentRangeStart w:id="6"/>
+            <w:commentRangeStart w:id="5"/>
             <w:proofErr w:type="spellStart"/>
             <w:r>
               <w:rPr>
@@ -1721,12 +1721,12 @@
               </w:rPr>
               <w:t xml:space="preserve">.  </w:t>
             </w:r>
-            <w:commentRangeEnd w:id="6"/>
+            <w:commentRangeEnd w:id="5"/>
             <w:r>
               <w:rPr>
                 <w:rStyle w:val="CommentReference"/>
               </w:rPr>
-              <w:commentReference w:id="6"/>
+              <w:commentReference w:id="5"/>
             </w:r>
           </w:p>
           <w:p>
@@ -2349,7 +2349,7 @@
                 <w:lang w:val="en-CA"/>
               </w:rPr>
             </w:pPr>
-            <w:commentRangeStart w:id="7"/>
+            <w:commentRangeStart w:id="6"/>
             <w:r>
               <w:rPr>
                 <w:lang w:val="en-CA"/>
@@ -2461,13 +2461,13 @@
               </w:rPr>
               <w:t>vendorID</w:t>
             </w:r>
-            <w:commentRangeEnd w:id="7"/>
+            <w:commentRangeEnd w:id="6"/>
             <w:proofErr w:type="spellEnd"/>
             <w:r>
               <w:rPr>
                 <w:rStyle w:val="CommentReference"/>
               </w:rPr>
-              <w:commentReference w:id="7"/>
+              <w:commentReference w:id="6"/>
             </w:r>
           </w:p>
           <w:p>
@@ -3172,6 +3172,7 @@
                 <w:lang w:val="en-CA" w:eastAsia="zh-CN"/>
               </w:rPr>
             </w:pPr>
+            <w:commentRangeStart w:id="7"/>
             <w:r>
               <w:rPr>
                 <w:lang w:val="en-CA"/>
@@ -3476,6 +3477,13 @@
                 <w:lang w:val="en-CA" w:eastAsia="zh-CN"/>
               </w:rPr>
               <w:t xml:space="preserve"> data requirements</w:t>
+            </w:r>
+            <w:commentRangeEnd w:id="7"/>
+            <w:r>
+              <w:rPr>
+                <w:rStyle w:val="CommentReference"/>
+              </w:rPr>
+              <w:commentReference w:id="7"/>
             </w:r>
           </w:p>
           <w:p>
@@ -3608,6 +3616,8 @@
             <w:proofErr w:type="spellEnd"/>
           </w:p>
         </w:tc>
+        <w:bookmarkStart w:id="8" w:name="_GoBack"/>
+        <w:bookmarkEnd w:id="8"/>
       </w:tr>
     </w:tbl>
     <w:p>
@@ -3899,7 +3909,7 @@
                 <w:lang w:val="en-CA" w:eastAsia="zh-CN"/>
               </w:rPr>
             </w:pPr>
-            <w:commentRangeStart w:id="8"/>
+            <w:commentRangeStart w:id="9"/>
             <w:r>
               <w:rPr>
                 <w:lang w:val="en-CA"/>
@@ -3926,8 +3936,8 @@
               </w:rPr>
               <w:t xml:space="preserve"> </w:t>
             </w:r>
-            <w:bookmarkStart w:id="9" w:name="OLE_LINK2"/>
-            <w:bookmarkStart w:id="10" w:name="OLE_LINK3"/>
+            <w:bookmarkStart w:id="10" w:name="OLE_LINK2"/>
+            <w:bookmarkStart w:id="11" w:name="OLE_LINK3"/>
             <w:r>
               <w:rPr>
                 <w:lang w:val="en-CA" w:eastAsia="zh-CN"/>
@@ -3974,8 +3984,8 @@
               </w:rPr>
               <w:t>)</w:t>
             </w:r>
-            <w:bookmarkEnd w:id="9"/>
             <w:bookmarkEnd w:id="10"/>
+            <w:bookmarkEnd w:id="11"/>
           </w:p>
           <w:p>
             <w:pPr>
@@ -4079,12 +4089,12 @@
               </w:rPr>
               <w:t xml:space="preserve"> data requirements</w:t>
             </w:r>
-            <w:commentRangeEnd w:id="8"/>
+            <w:commentRangeEnd w:id="9"/>
             <w:r>
               <w:rPr>
                 <w:rStyle w:val="CommentReference"/>
               </w:rPr>
-              <w:commentReference w:id="8"/>
+              <w:commentReference w:id="9"/>
             </w:r>
           </w:p>
           <w:p>
@@ -4727,8 +4737,8 @@
           <w:lang w:val="en-CA" w:eastAsia="en-CA"/>
         </w:rPr>
       </w:pPr>
-      <w:bookmarkStart w:id="11" w:name="OLE_LINK4"/>
-      <w:bookmarkStart w:id="12" w:name="OLE_LINK5"/>
+      <w:bookmarkStart w:id="12" w:name="OLE_LINK4"/>
+      <w:bookmarkStart w:id="13" w:name="OLE_LINK5"/>
       <w:r>
         <w:rPr>
           <w:lang w:val="en-CA" w:eastAsia="en-CA"/>
@@ -4776,8 +4786,8 @@
         <w:t xml:space="preserve"> </w:t>
       </w:r>
     </w:p>
-    <w:bookmarkEnd w:id="11"/>
     <w:bookmarkEnd w:id="12"/>
+    <w:bookmarkEnd w:id="13"/>
     <w:p>
       <w:pPr>
         <w:spacing w:after="0"/>
@@ -5000,8 +5010,8 @@
           <w:lang w:val="en-CA" w:eastAsia="en-CA"/>
         </w:rPr>
       </w:pPr>
-      <w:bookmarkStart w:id="13" w:name="OLE_LINK6"/>
-      <w:bookmarkStart w:id="14" w:name="OLE_LINK7"/>
+      <w:bookmarkStart w:id="14" w:name="OLE_LINK6"/>
+      <w:bookmarkStart w:id="15" w:name="OLE_LINK7"/>
       <w:r>
         <w:rPr>
           <w:lang w:val="en-CA" w:eastAsia="en-CA"/>
@@ -5021,8 +5031,8 @@
         <w:t>varchar ProductName</w:t>
       </w:r>
     </w:p>
-    <w:bookmarkEnd w:id="13"/>
     <w:bookmarkEnd w:id="14"/>
+    <w:bookmarkEnd w:id="15"/>
     <w:p>
       <w:pPr>
         <w:spacing w:after="0"/>
@@ -5663,11 +5673,9 @@
       <w:r>
         <w:t>?</w:t>
       </w:r>
-      <w:bookmarkStart w:id="3" w:name="_GoBack"/>
-      <w:bookmarkEnd w:id="3"/>
     </w:p>
   </w:comment>
-  <w:comment w:id="4" w:author="Don Welch" w:date="2020-11-27T17:16:00Z" w:initials="DW">
+  <w:comment w:id="3" w:author="Don Welch" w:date="2020-11-27T17:16:00Z" w:initials="DW">
     <w:p>
       <w:pPr>
         <w:pStyle w:val="CommentText"/>
@@ -5683,7 +5691,7 @@
       </w:r>
     </w:p>
   </w:comment>
-  <w:comment w:id="5" w:author="Don Welch" w:date="2020-11-27T17:17:00Z" w:initials="DW">
+  <w:comment w:id="4" w:author="Don Welch" w:date="2020-11-27T17:17:00Z" w:initials="DW">
     <w:p>
       <w:pPr>
         <w:pStyle w:val="CommentText"/>
@@ -5699,7 +5707,7 @@
       </w:r>
     </w:p>
   </w:comment>
-  <w:comment w:id="6" w:author="Don Welch" w:date="2020-11-27T17:18:00Z" w:initials="DW">
+  <w:comment w:id="5" w:author="Don Welch" w:date="2020-11-27T17:18:00Z" w:initials="DW">
     <w:p>
       <w:pPr>
         <w:pStyle w:val="CommentText"/>
@@ -5715,7 +5723,7 @@
       </w:r>
     </w:p>
   </w:comment>
-  <w:comment w:id="7" w:author="Don Welch" w:date="2020-11-27T17:20:00Z" w:initials="DW">
+  <w:comment w:id="6" w:author="Don Welch" w:date="2020-11-27T17:20:00Z" w:initials="DW">
     <w:p>
       <w:pPr>
         <w:pStyle w:val="CommentText"/>
@@ -5731,7 +5739,36 @@
       </w:r>
     </w:p>
   </w:comment>
-  <w:comment w:id="8" w:author="Don Welch" w:date="2020-11-27T17:22:00Z" w:initials="DW">
+  <w:comment w:id="7" w:author="Don Welch" w:date="2020-11-29T10:11:00Z" w:initials="DW">
+    <w:p>
+      <w:pPr>
+        <w:pStyle w:val="CommentText"/>
+      </w:pPr>
+      <w:r>
+        <w:rPr>
+          <w:rStyle w:val="CommentReference"/>
+        </w:rPr>
+        <w:annotationRef/>
+      </w:r>
+      <w:r>
+        <w:t>The vendor order currently being processed is done on the web page. The only time the database is altered is during a Save, Place or Delete.</w:t>
+      </w:r>
+    </w:p>
+    <w:p>
+      <w:pPr>
+        <w:pStyle w:val="CommentText"/>
+      </w:pPr>
+    </w:p>
+    <w:p>
+      <w:pPr>
+        <w:pStyle w:val="CommentText"/>
+      </w:pPr>
+      <w:r>
+        <w:t>There is no Add new order. A new order is created when the first Save is done to a new vendor order</w:t>
+      </w:r>
+    </w:p>
+  </w:comment>
+  <w:comment w:id="9" w:author="Don Welch" w:date="2020-11-27T17:22:00Z" w:initials="DW">
     <w:p>
       <w:pPr>
         <w:pStyle w:val="CommentText"/>
@@ -5767,6 +5804,7 @@
   <w15:commentEx w15:paraId="3C595721" w15:done="0"/>
   <w15:commentEx w15:paraId="6F39934F" w15:done="0"/>
   <w15:commentEx w15:paraId="47AFC812" w15:done="0"/>
+  <w15:commentEx w15:paraId="7EB3EF71" w15:done="0"/>
   <w15:commentEx w15:paraId="4D150A88" w15:done="0"/>
 </w15:commentsEx>
 </file>
@@ -5780,6 +5818,7 @@
   <w16cid:commentId w16cid:paraId="3C595721" w16cid:durableId="236BB33A"/>
   <w16cid:commentId w16cid:paraId="6F39934F" w16cid:durableId="236BB366"/>
   <w16cid:commentId w16cid:paraId="47AFC812" w16cid:durableId="236BB3F3"/>
+  <w16cid:commentId w16cid:paraId="7EB3EF71" w16cid:durableId="236DF242"/>
   <w16cid:commentId w16cid:paraId="4D150A88" w16cid:durableId="236BB461"/>
 </w16cid:commentsIds>
 </file>
@@ -7657,21 +7696,6 @@
 </file>
 
 <file path=customXml/item1.xml><?xml version="1.0" encoding="utf-8"?>
-<p:properties xmlns:p="http://schemas.microsoft.com/office/2006/metadata/properties" xmlns:xsi="http://www.w3.org/2001/XMLSchema-instance" xmlns:pc="http://schemas.microsoft.com/office/infopath/2007/PartnerControls">
-  <documentManagement/>
-</p:properties>
-</file>
-
-<file path=customXml/item2.xml><?xml version="1.0" encoding="utf-8"?>
-<?mso-contentType ?>
-<FormTemplates xmlns="http://schemas.microsoft.com/sharepoint/v3/contenttype/forms">
-  <Display>DocumentLibraryForm</Display>
-  <Edit>DocumentLibraryForm</Edit>
-  <New>DocumentLibraryForm</New>
-</FormTemplates>
-</file>
-
-<file path=customXml/item3.xml><?xml version="1.0" encoding="utf-8"?>
 <ct:contentTypeSchema xmlns:ct="http://schemas.microsoft.com/office/2006/metadata/contentType" xmlns:ma="http://schemas.microsoft.com/office/2006/metadata/properties/metaAttributes" ct:_="" ma:_="" ma:contentTypeName="Document" ma:contentTypeID="0x0101004FCC494533688142A21E4DFDCFDF4566" ma:contentTypeVersion="0" ma:contentTypeDescription="Create a new document." ma:contentTypeScope="" ma:versionID="e5918ecaa6926606cf385ca1bf3dd501">
   <xsd:schema xmlns:xsd="http://www.w3.org/2001/XMLSchema" xmlns:xs="http://www.w3.org/2001/XMLSchema" xmlns:p="http://schemas.microsoft.com/office/2006/metadata/properties" targetNamespace="http://schemas.microsoft.com/office/2006/metadata/properties" ma:root="true" ma:fieldsID="90b0dbefd4e2941fbf69b740cb9b3006">
     <xsd:element name="properties">
@@ -7785,28 +7809,26 @@
 </ct:contentTypeSchema>
 </file>
 
+<file path=customXml/item2.xml><?xml version="1.0" encoding="utf-8"?>
+<?mso-contentType ?>
+<FormTemplates xmlns="http://schemas.microsoft.com/sharepoint/v3/contenttype/forms">
+  <Display>DocumentLibraryForm</Display>
+  <Edit>DocumentLibraryForm</Edit>
+  <New>DocumentLibraryForm</New>
+</FormTemplates>
+</file>
+
+<file path=customXml/item3.xml><?xml version="1.0" encoding="utf-8"?>
+<p:properties xmlns:p="http://schemas.microsoft.com/office/2006/metadata/properties" xmlns:xsi="http://www.w3.org/2001/XMLSchema-instance" xmlns:pc="http://schemas.microsoft.com/office/infopath/2007/PartnerControls">
+  <documentManagement/>
+</p:properties>
+</file>
+
 <file path=customXml/item4.xml><?xml version="1.0" encoding="utf-8"?>
 <b:Sources xmlns:b="http://schemas.openxmlformats.org/officeDocument/2006/bibliography" xmlns="http://schemas.openxmlformats.org/officeDocument/2006/bibliography" SelectedStyle="\APASixthEditionOfficeOnline.xsl" StyleName="APA" Version="6"/>
 </file>
 
 <file path=customXml/itemProps1.xml><?xml version="1.0" encoding="utf-8"?>
-<ds:datastoreItem xmlns:ds="http://schemas.openxmlformats.org/officeDocument/2006/customXml" ds:itemID="{808CAF4A-EA3E-47B7-B854-2752BA69F5FC}">
-  <ds:schemaRefs>
-    <ds:schemaRef ds:uri="http://schemas.microsoft.com/office/2006/metadata/properties"/>
-    <ds:schemaRef ds:uri="http://schemas.microsoft.com/office/infopath/2007/PartnerControls"/>
-  </ds:schemaRefs>
-</ds:datastoreItem>
-</file>
-
-<file path=customXml/itemProps2.xml><?xml version="1.0" encoding="utf-8"?>
-<ds:datastoreItem xmlns:ds="http://schemas.openxmlformats.org/officeDocument/2006/customXml" ds:itemID="{99BD9046-7892-4681-BFD2-B119655A576F}">
-  <ds:schemaRefs>
-    <ds:schemaRef ds:uri="http://schemas.microsoft.com/sharepoint/v3/contenttype/forms"/>
-  </ds:schemaRefs>
-</ds:datastoreItem>
-</file>
-
-<file path=customXml/itemProps3.xml><?xml version="1.0" encoding="utf-8"?>
 <ds:datastoreItem xmlns:ds="http://schemas.openxmlformats.org/officeDocument/2006/customXml" ds:itemID="{BC604AB9-BE8F-46F2-8234-1BFC5C50371B}">
   <ds:schemaRefs>
     <ds:schemaRef ds:uri="http://schemas.microsoft.com/office/2006/metadata/contentType"/>
@@ -7822,8 +7844,25 @@
 </ds:datastoreItem>
 </file>
 
+<file path=customXml/itemProps2.xml><?xml version="1.0" encoding="utf-8"?>
+<ds:datastoreItem xmlns:ds="http://schemas.openxmlformats.org/officeDocument/2006/customXml" ds:itemID="{99BD9046-7892-4681-BFD2-B119655A576F}">
+  <ds:schemaRefs>
+    <ds:schemaRef ds:uri="http://schemas.microsoft.com/sharepoint/v3/contenttype/forms"/>
+  </ds:schemaRefs>
+</ds:datastoreItem>
+</file>
+
+<file path=customXml/itemProps3.xml><?xml version="1.0" encoding="utf-8"?>
+<ds:datastoreItem xmlns:ds="http://schemas.openxmlformats.org/officeDocument/2006/customXml" ds:itemID="{808CAF4A-EA3E-47B7-B854-2752BA69F5FC}">
+  <ds:schemaRefs>
+    <ds:schemaRef ds:uri="http://schemas.microsoft.com/office/2006/metadata/properties"/>
+    <ds:schemaRef ds:uri="http://schemas.microsoft.com/office/infopath/2007/PartnerControls"/>
+  </ds:schemaRefs>
+</ds:datastoreItem>
+</file>
+
 <file path=customXml/itemProps4.xml><?xml version="1.0" encoding="utf-8"?>
-<ds:datastoreItem xmlns:ds="http://schemas.openxmlformats.org/officeDocument/2006/customXml" ds:itemID="{839A2E25-7871-48B5-BD4E-658B1156BEB4}">
+<ds:datastoreItem xmlns:ds="http://schemas.openxmlformats.org/officeDocument/2006/customXml" ds:itemID="{08B50E9E-A59F-4251-A26B-1A40A16CCCA8}">
   <ds:schemaRefs>
     <ds:schemaRef ds:uri="http://schemas.openxmlformats.org/officeDocument/2006/bibliography"/>
   </ds:schemaRefs>

</xml_diff>